<commit_message>
Añade ejercicios solucionados jquery
</commit_message>
<xml_diff>
--- a/5. jQuery/5.1. Documentos jQuery/jQuery.docx
+++ b/5. jQuery/5.1. Documentos jQuery/jQuery.docx
@@ -72,7 +72,7 @@
           <w:r>
             <w:fldChar w:fldCharType="separate"/>
           </w:r>
-          <w:hyperlink w:anchor="_Toc157637028" w:history="1">
+          <w:hyperlink w:anchor="_Toc157767470" w:history="1">
             <w:r>
               <w:rPr>
                 <w:rStyle w:val="Hipervnculo"/>
@@ -113,7 +113,7 @@
               <w:rPr>
                 <w:webHidden/>
               </w:rPr>
-              <w:instrText xml:space="preserve"> PAGEREF _Toc157637028 \h </w:instrText>
+              <w:instrText xml:space="preserve"> PAGEREF _Toc157767470 \h </w:instrText>
             </w:r>
             <w:r>
               <w:rPr>
@@ -153,7 +153,7 @@
               <w14:ligatures w14:val="standardContextual"/>
             </w:rPr>
           </w:pPr>
-          <w:hyperlink w:anchor="_Toc157637029" w:history="1">
+          <w:hyperlink w:anchor="_Toc157767471" w:history="1">
             <w:r>
               <w:rPr>
                 <w:rStyle w:val="Hipervnculo"/>
@@ -194,7 +194,7 @@
               <w:rPr>
                 <w:webHidden/>
               </w:rPr>
-              <w:instrText xml:space="preserve"> PAGEREF _Toc157637029 \h </w:instrText>
+              <w:instrText xml:space="preserve"> PAGEREF _Toc157767471 \h </w:instrText>
             </w:r>
             <w:r>
               <w:rPr>
@@ -234,7 +234,7 @@
               <w14:ligatures w14:val="standardContextual"/>
             </w:rPr>
           </w:pPr>
-          <w:hyperlink w:anchor="_Toc157637030" w:history="1">
+          <w:hyperlink w:anchor="_Toc157767472" w:history="1">
             <w:r>
               <w:rPr>
                 <w:rStyle w:val="Hipervnculo"/>
@@ -295,7 +295,7 @@
               <w:rPr>
                 <w:webHidden/>
               </w:rPr>
-              <w:instrText xml:space="preserve"> PAGEREF _Toc157637030 \h </w:instrText>
+              <w:instrText xml:space="preserve"> PAGEREF _Toc157767472 \h </w:instrText>
             </w:r>
             <w:r>
               <w:rPr>
@@ -335,7 +335,7 @@
               <w14:ligatures w14:val="standardContextual"/>
             </w:rPr>
           </w:pPr>
-          <w:hyperlink w:anchor="_Toc157637031" w:history="1">
+          <w:hyperlink w:anchor="_Toc157767473" w:history="1">
             <w:r>
               <w:rPr>
                 <w:rStyle w:val="Hipervnculo"/>
@@ -384,7 +384,7 @@
               <w:rPr>
                 <w:webHidden/>
               </w:rPr>
-              <w:instrText xml:space="preserve"> PAGEREF _Toc157637031 \h </w:instrText>
+              <w:instrText xml:space="preserve"> PAGEREF _Toc157767473 \h </w:instrText>
             </w:r>
             <w:r>
               <w:rPr>
@@ -424,7 +424,7 @@
               <w14:ligatures w14:val="standardContextual"/>
             </w:rPr>
           </w:pPr>
-          <w:hyperlink w:anchor="_Toc157637032" w:history="1">
+          <w:hyperlink w:anchor="_Toc157767474" w:history="1">
             <w:r>
               <w:rPr>
                 <w:rStyle w:val="Hipervnculo"/>
@@ -485,7 +485,7 @@
               <w:rPr>
                 <w:webHidden/>
               </w:rPr>
-              <w:instrText xml:space="preserve"> PAGEREF _Toc157637032 \h </w:instrText>
+              <w:instrText xml:space="preserve"> PAGEREF _Toc157767474 \h </w:instrText>
             </w:r>
             <w:r>
               <w:rPr>
@@ -525,7 +525,7 @@
               <w14:ligatures w14:val="standardContextual"/>
             </w:rPr>
           </w:pPr>
-          <w:hyperlink w:anchor="_Toc157637033" w:history="1">
+          <w:hyperlink w:anchor="_Toc157767475" w:history="1">
             <w:r>
               <w:rPr>
                 <w:rStyle w:val="Hipervnculo"/>
@@ -566,7 +566,7 @@
               <w:rPr>
                 <w:webHidden/>
               </w:rPr>
-              <w:instrText xml:space="preserve"> PAGEREF _Toc157637033 \h </w:instrText>
+              <w:instrText xml:space="preserve"> PAGEREF _Toc157767475 \h </w:instrText>
             </w:r>
             <w:r>
               <w:rPr>
@@ -606,7 +606,7 @@
               <w14:ligatures w14:val="standardContextual"/>
             </w:rPr>
           </w:pPr>
-          <w:hyperlink w:anchor="_Toc157637034" w:history="1">
+          <w:hyperlink w:anchor="_Toc157767476" w:history="1">
             <w:r>
               <w:rPr>
                 <w:rStyle w:val="Hipervnculo"/>
@@ -654,7 +654,7 @@
               <w:rPr>
                 <w:webHidden/>
               </w:rPr>
-              <w:instrText xml:space="preserve"> PAGEREF _Toc157637034 \h </w:instrText>
+              <w:instrText xml:space="preserve"> PAGEREF _Toc157767476 \h </w:instrText>
             </w:r>
             <w:r>
               <w:rPr>
@@ -694,7 +694,7 @@
               <w14:ligatures w14:val="standardContextual"/>
             </w:rPr>
           </w:pPr>
-          <w:hyperlink w:anchor="_Toc157637035" w:history="1">
+          <w:hyperlink w:anchor="_Toc157767477" w:history="1">
             <w:r>
               <w:rPr>
                 <w:rStyle w:val="Hipervnculo"/>
@@ -735,7 +735,7 @@
               <w:rPr>
                 <w:webHidden/>
               </w:rPr>
-              <w:instrText xml:space="preserve"> PAGEREF _Toc157637035 \h </w:instrText>
+              <w:instrText xml:space="preserve"> PAGEREF _Toc157767477 \h </w:instrText>
             </w:r>
             <w:r>
               <w:rPr>
@@ -775,7 +775,7 @@
               <w14:ligatures w14:val="standardContextual"/>
             </w:rPr>
           </w:pPr>
-          <w:hyperlink w:anchor="_Toc157637036" w:history="1">
+          <w:hyperlink w:anchor="_Toc157767478" w:history="1">
             <w:r>
               <w:rPr>
                 <w:rStyle w:val="Hipervnculo"/>
@@ -823,7 +823,7 @@
               <w:rPr>
                 <w:webHidden/>
               </w:rPr>
-              <w:instrText xml:space="preserve"> PAGEREF _Toc157637036 \h </w:instrText>
+              <w:instrText xml:space="preserve"> PAGEREF _Toc157767478 \h </w:instrText>
             </w:r>
             <w:r>
               <w:rPr>
@@ -863,7 +863,7 @@
               <w14:ligatures w14:val="standardContextual"/>
             </w:rPr>
           </w:pPr>
-          <w:hyperlink w:anchor="_Toc157637037" w:history="1">
+          <w:hyperlink w:anchor="_Toc157767479" w:history="1">
             <w:r>
               <w:rPr>
                 <w:rStyle w:val="Hipervnculo"/>
@@ -911,7 +911,7 @@
               <w:rPr>
                 <w:webHidden/>
               </w:rPr>
-              <w:instrText xml:space="preserve"> PAGEREF _Toc157637037 \h </w:instrText>
+              <w:instrText xml:space="preserve"> PAGEREF _Toc157767479 \h </w:instrText>
             </w:r>
             <w:r>
               <w:rPr>
@@ -951,7 +951,7 @@
               <w14:ligatures w14:val="standardContextual"/>
             </w:rPr>
           </w:pPr>
-          <w:hyperlink w:anchor="_Toc157637038" w:history="1">
+          <w:hyperlink w:anchor="_Toc157767480" w:history="1">
             <w:r>
               <w:rPr>
                 <w:rStyle w:val="Hipervnculo"/>
@@ -992,7 +992,7 @@
               <w:rPr>
                 <w:webHidden/>
               </w:rPr>
-              <w:instrText xml:space="preserve"> PAGEREF _Toc157637038 \h </w:instrText>
+              <w:instrText xml:space="preserve"> PAGEREF _Toc157767480 \h </w:instrText>
             </w:r>
             <w:r>
               <w:rPr>
@@ -1032,7 +1032,7 @@
               <w14:ligatures w14:val="standardContextual"/>
             </w:rPr>
           </w:pPr>
-          <w:hyperlink w:anchor="_Toc157637039" w:history="1">
+          <w:hyperlink w:anchor="_Toc157767481" w:history="1">
             <w:r>
               <w:rPr>
                 <w:rStyle w:val="Hipervnculo"/>
@@ -1073,7 +1073,7 @@
               <w:rPr>
                 <w:webHidden/>
               </w:rPr>
-              <w:instrText xml:space="preserve"> PAGEREF _Toc157637039 \h </w:instrText>
+              <w:instrText xml:space="preserve"> PAGEREF _Toc157767481 \h </w:instrText>
             </w:r>
             <w:r>
               <w:rPr>
@@ -1113,7 +1113,7 @@
               <w14:ligatures w14:val="standardContextual"/>
             </w:rPr>
           </w:pPr>
-          <w:hyperlink w:anchor="_Toc157637040" w:history="1">
+          <w:hyperlink w:anchor="_Toc157767482" w:history="1">
             <w:r>
               <w:rPr>
                 <w:rStyle w:val="Hipervnculo"/>
@@ -1154,7 +1154,7 @@
               <w:rPr>
                 <w:webHidden/>
               </w:rPr>
-              <w:instrText xml:space="preserve"> PAGEREF _Toc157637040 \h </w:instrText>
+              <w:instrText xml:space="preserve"> PAGEREF _Toc157767482 \h </w:instrText>
             </w:r>
             <w:r>
               <w:rPr>
@@ -1194,7 +1194,7 @@
               <w14:ligatures w14:val="standardContextual"/>
             </w:rPr>
           </w:pPr>
-          <w:hyperlink w:anchor="_Toc157637041" w:history="1">
+          <w:hyperlink w:anchor="_Toc157767483" w:history="1">
             <w:r>
               <w:rPr>
                 <w:rStyle w:val="Hipervnculo"/>
@@ -1235,7 +1235,7 @@
               <w:rPr>
                 <w:webHidden/>
               </w:rPr>
-              <w:instrText xml:space="preserve"> PAGEREF _Toc157637041 \h </w:instrText>
+              <w:instrText xml:space="preserve"> PAGEREF _Toc157767483 \h </w:instrText>
             </w:r>
             <w:r>
               <w:rPr>
@@ -1275,7 +1275,7 @@
               <w14:ligatures w14:val="standardContextual"/>
             </w:rPr>
           </w:pPr>
-          <w:hyperlink w:anchor="_Toc157637042" w:history="1">
+          <w:hyperlink w:anchor="_Toc157767484" w:history="1">
             <w:r>
               <w:rPr>
                 <w:rStyle w:val="Hipervnculo"/>
@@ -1324,7 +1324,7 @@
               <w:rPr>
                 <w:webHidden/>
               </w:rPr>
-              <w:instrText xml:space="preserve"> PAGEREF _Toc157637042 \h </w:instrText>
+              <w:instrText xml:space="preserve"> PAGEREF _Toc157767484 \h </w:instrText>
             </w:r>
             <w:r>
               <w:rPr>
@@ -1362,7 +1362,7 @@
               <w14:ligatures w14:val="standardContextual"/>
             </w:rPr>
           </w:pPr>
-          <w:hyperlink w:anchor="_Toc157637043" w:history="1">
+          <w:hyperlink w:anchor="_Toc157767485" w:history="1">
             <w:r>
               <w:rPr>
                 <w:rStyle w:val="Hipervnculo"/>
@@ -1408,7 +1408,7 @@
               <w:rPr>
                 <w:webHidden/>
               </w:rPr>
-              <w:instrText xml:space="preserve"> PAGEREF _Toc157637043 \h </w:instrText>
+              <w:instrText xml:space="preserve"> PAGEREF _Toc157767485 \h </w:instrText>
             </w:r>
             <w:r>
               <w:rPr>
@@ -1446,7 +1446,7 @@
               <w14:ligatures w14:val="standardContextual"/>
             </w:rPr>
           </w:pPr>
-          <w:hyperlink w:anchor="_Toc157637044" w:history="1">
+          <w:hyperlink w:anchor="_Toc157767486" w:history="1">
             <w:r>
               <w:rPr>
                 <w:rStyle w:val="Hipervnculo"/>
@@ -1492,7 +1492,7 @@
               <w:rPr>
                 <w:webHidden/>
               </w:rPr>
-              <w:instrText xml:space="preserve"> PAGEREF _Toc157637044 \h </w:instrText>
+              <w:instrText xml:space="preserve"> PAGEREF _Toc157767486 \h </w:instrText>
             </w:r>
             <w:r>
               <w:rPr>
@@ -1532,7 +1532,7 @@
               <w14:ligatures w14:val="standardContextual"/>
             </w:rPr>
           </w:pPr>
-          <w:hyperlink w:anchor="_Toc157637045" w:history="1">
+          <w:hyperlink w:anchor="_Toc157767487" w:history="1">
             <w:r>
               <w:rPr>
                 <w:rStyle w:val="Hipervnculo"/>
@@ -1581,7 +1581,7 @@
               <w:rPr>
                 <w:webHidden/>
               </w:rPr>
-              <w:instrText xml:space="preserve"> PAGEREF _Toc157637045 \h </w:instrText>
+              <w:instrText xml:space="preserve"> PAGEREF _Toc157767487 \h </w:instrText>
             </w:r>
             <w:r>
               <w:rPr>
@@ -1621,7 +1621,7 @@
               <w14:ligatures w14:val="standardContextual"/>
             </w:rPr>
           </w:pPr>
-          <w:hyperlink w:anchor="_Toc157637046" w:history="1">
+          <w:hyperlink w:anchor="_Toc157767488" w:history="1">
             <w:r>
               <w:rPr>
                 <w:rStyle w:val="Hipervnculo"/>
@@ -1662,7 +1662,7 @@
               <w:rPr>
                 <w:webHidden/>
               </w:rPr>
-              <w:instrText xml:space="preserve"> PAGEREF _Toc157637046 \h </w:instrText>
+              <w:instrText xml:space="preserve"> PAGEREF _Toc157767488 \h </w:instrText>
             </w:r>
             <w:r>
               <w:rPr>
@@ -1702,7 +1702,7 @@
               <w14:ligatures w14:val="standardContextual"/>
             </w:rPr>
           </w:pPr>
-          <w:hyperlink w:anchor="_Toc157637047" w:history="1">
+          <w:hyperlink w:anchor="_Toc157767489" w:history="1">
             <w:r>
               <w:rPr>
                 <w:rStyle w:val="Hipervnculo"/>
@@ -1743,7 +1743,7 @@
               <w:rPr>
                 <w:webHidden/>
               </w:rPr>
-              <w:instrText xml:space="preserve"> PAGEREF _Toc157637047 \h </w:instrText>
+              <w:instrText xml:space="preserve"> PAGEREF _Toc157767489 \h </w:instrText>
             </w:r>
             <w:r>
               <w:rPr>
@@ -1783,7 +1783,7 @@
               <w14:ligatures w14:val="standardContextual"/>
             </w:rPr>
           </w:pPr>
-          <w:hyperlink w:anchor="_Toc157637048" w:history="1">
+          <w:hyperlink w:anchor="_Toc157767490" w:history="1">
             <w:r>
               <w:rPr>
                 <w:rStyle w:val="Hipervnculo"/>
@@ -1824,7 +1824,7 @@
               <w:rPr>
                 <w:webHidden/>
               </w:rPr>
-              <w:instrText xml:space="preserve"> PAGEREF _Toc157637048 \h </w:instrText>
+              <w:instrText xml:space="preserve"> PAGEREF _Toc157767490 \h </w:instrText>
             </w:r>
             <w:r>
               <w:rPr>
@@ -1864,7 +1864,7 @@
               <w14:ligatures w14:val="standardContextual"/>
             </w:rPr>
           </w:pPr>
-          <w:hyperlink w:anchor="_Toc157637049" w:history="1">
+          <w:hyperlink w:anchor="_Toc157767491" w:history="1">
             <w:r>
               <w:rPr>
                 <w:rStyle w:val="Hipervnculo"/>
@@ -1905,7 +1905,7 @@
               <w:rPr>
                 <w:webHidden/>
               </w:rPr>
-              <w:instrText xml:space="preserve"> PAGEREF _Toc157637049 \h </w:instrText>
+              <w:instrText xml:space="preserve"> PAGEREF _Toc157767491 \h </w:instrText>
             </w:r>
             <w:r>
               <w:rPr>
@@ -1945,7 +1945,7 @@
               <w14:ligatures w14:val="standardContextual"/>
             </w:rPr>
           </w:pPr>
-          <w:hyperlink w:anchor="_Toc157637050" w:history="1">
+          <w:hyperlink w:anchor="_Toc157767492" w:history="1">
             <w:r>
               <w:rPr>
                 <w:rStyle w:val="Hipervnculo"/>
@@ -1993,7 +1993,7 @@
               <w:rPr>
                 <w:webHidden/>
               </w:rPr>
-              <w:instrText xml:space="preserve"> PAGEREF _Toc157637050 \h </w:instrText>
+              <w:instrText xml:space="preserve"> PAGEREF _Toc157767492 \h </w:instrText>
             </w:r>
             <w:r>
               <w:rPr>
@@ -2033,7 +2033,7 @@
               <w14:ligatures w14:val="standardContextual"/>
             </w:rPr>
           </w:pPr>
-          <w:hyperlink w:anchor="_Toc157637051" w:history="1">
+          <w:hyperlink w:anchor="_Toc157767493" w:history="1">
             <w:r>
               <w:rPr>
                 <w:rStyle w:val="Hipervnculo"/>
@@ -2108,7 +2108,7 @@
               <w:rPr>
                 <w:webHidden/>
               </w:rPr>
-              <w:instrText xml:space="preserve"> PAGEREF _Toc157637051 \h </w:instrText>
+              <w:instrText xml:space="preserve"> PAGEREF _Toc157767493 \h </w:instrText>
             </w:r>
             <w:r>
               <w:rPr>
@@ -2148,7 +2148,7 @@
               <w14:ligatures w14:val="standardContextual"/>
             </w:rPr>
           </w:pPr>
-          <w:hyperlink w:anchor="_Toc157637052" w:history="1">
+          <w:hyperlink w:anchor="_Toc157767494" w:history="1">
             <w:r>
               <w:rPr>
                 <w:rStyle w:val="Hipervnculo"/>
@@ -2196,7 +2196,7 @@
               <w:rPr>
                 <w:webHidden/>
               </w:rPr>
-              <w:instrText xml:space="preserve"> PAGEREF _Toc157637052 \h </w:instrText>
+              <w:instrText xml:space="preserve"> PAGEREF _Toc157767494 \h </w:instrText>
             </w:r>
             <w:r>
               <w:rPr>
@@ -2236,7 +2236,7 @@
               <w14:ligatures w14:val="standardContextual"/>
             </w:rPr>
           </w:pPr>
-          <w:hyperlink w:anchor="_Toc157637053" w:history="1">
+          <w:hyperlink w:anchor="_Toc157767495" w:history="1">
             <w:r>
               <w:rPr>
                 <w:rStyle w:val="Hipervnculo"/>
@@ -2297,7 +2297,7 @@
               <w:rPr>
                 <w:webHidden/>
               </w:rPr>
-              <w:instrText xml:space="preserve"> PAGEREF _Toc157637053 \h </w:instrText>
+              <w:instrText xml:space="preserve"> PAGEREF _Toc157767495 \h </w:instrText>
             </w:r>
             <w:r>
               <w:rPr>
@@ -2337,7 +2337,7 @@
               <w14:ligatures w14:val="standardContextual"/>
             </w:rPr>
           </w:pPr>
-          <w:hyperlink w:anchor="_Toc157637054" w:history="1">
+          <w:hyperlink w:anchor="_Toc157767496" w:history="1">
             <w:r>
               <w:rPr>
                 <w:rStyle w:val="Hipervnculo"/>
@@ -2378,7 +2378,7 @@
               <w:rPr>
                 <w:webHidden/>
               </w:rPr>
-              <w:instrText xml:space="preserve"> PAGEREF _Toc157637054 \h </w:instrText>
+              <w:instrText xml:space="preserve"> PAGEREF _Toc157767496 \h </w:instrText>
             </w:r>
             <w:r>
               <w:rPr>
@@ -2418,7 +2418,7 @@
               <w14:ligatures w14:val="standardContextual"/>
             </w:rPr>
           </w:pPr>
-          <w:hyperlink w:anchor="_Toc157637055" w:history="1">
+          <w:hyperlink w:anchor="_Toc157767497" w:history="1">
             <w:r>
               <w:rPr>
                 <w:rStyle w:val="Hipervnculo"/>
@@ -2446,8 +2446,7 @@
             <w:r>
               <w:rPr>
                 <w:rStyle w:val="Hipervnculo"/>
-                <w:i/>
-                <w:iCs/>
+                <w:rFonts w:ascii="Consolas" w:hAnsi="Consolas" w:cs="Courier New"/>
               </w:rPr>
               <w:t>each()</w:t>
             </w:r>
@@ -2460,8 +2459,7 @@
             <w:r>
               <w:rPr>
                 <w:rStyle w:val="Hipervnculo"/>
-                <w:i/>
-                <w:iCs/>
+                <w:rFonts w:ascii="Consolas" w:hAnsi="Consolas" w:cs="Courier New"/>
               </w:rPr>
               <w:t>$(this)</w:t>
             </w:r>
@@ -2481,7 +2479,7 @@
               <w:rPr>
                 <w:webHidden/>
               </w:rPr>
-              <w:instrText xml:space="preserve"> PAGEREF _Toc157637055 \h </w:instrText>
+              <w:instrText xml:space="preserve"> PAGEREF _Toc157767497 \h </w:instrText>
             </w:r>
             <w:r>
               <w:rPr>
@@ -2521,7 +2519,7 @@
               <w14:ligatures w14:val="standardContextual"/>
             </w:rPr>
           </w:pPr>
-          <w:hyperlink w:anchor="_Toc157637056" w:history="1">
+          <w:hyperlink w:anchor="_Toc157767498" w:history="1">
             <w:r>
               <w:rPr>
                 <w:rStyle w:val="Hipervnculo"/>
@@ -2549,8 +2547,7 @@
             <w:r>
               <w:rPr>
                 <w:rStyle w:val="Hipervnculo"/>
-                <w:i/>
-                <w:iCs/>
+                <w:rFonts w:ascii="Consolas" w:hAnsi="Consolas" w:cs="Courier New"/>
               </w:rPr>
               <w:t>$(window)</w:t>
             </w:r>
@@ -2563,8 +2560,7 @@
             <w:r>
               <w:rPr>
                 <w:rStyle w:val="Hipervnculo"/>
-                <w:i/>
-                <w:iCs/>
+                <w:rFonts w:ascii="Consolas" w:hAnsi="Consolas" w:cs="Courier New"/>
               </w:rPr>
               <w:t>$(document)</w:t>
             </w:r>
@@ -2584,7 +2580,7 @@
               <w:rPr>
                 <w:webHidden/>
               </w:rPr>
-              <w:instrText xml:space="preserve"> PAGEREF _Toc157637056 \h </w:instrText>
+              <w:instrText xml:space="preserve"> PAGEREF _Toc157767498 \h </w:instrText>
             </w:r>
             <w:r>
               <w:rPr>
@@ -2602,6 +2598,95 @@
                 <w:webHidden/>
               </w:rPr>
               <w:t>29</w:t>
+            </w:r>
+            <w:r>
+              <w:rPr>
+                <w:webHidden/>
+              </w:rPr>
+              <w:fldChar w:fldCharType="end"/>
+            </w:r>
+          </w:hyperlink>
+        </w:p>
+        <w:p>
+          <w:pPr>
+            <w:pStyle w:val="TDC2"/>
+            <w:rPr>
+              <w:rFonts w:asciiTheme="minorHAnsi" w:eastAsiaTheme="minorEastAsia" w:hAnsiTheme="minorHAnsi" w:cstheme="minorBidi"/>
+              <w:b w:val="0"/>
+              <w:kern w:val="2"/>
+              <w:sz w:val="22"/>
+              <w:szCs w:val="22"/>
+              <w:lang w:val="es-ES"/>
+              <w14:ligatures w14:val="standardContextual"/>
+            </w:rPr>
+          </w:pPr>
+          <w:hyperlink w:anchor="_Toc157767499" w:history="1">
+            <w:r>
+              <w:rPr>
+                <w:rStyle w:val="Hipervnculo"/>
+              </w:rPr>
+              <w:t>13.3.</w:t>
+            </w:r>
+            <w:r>
+              <w:rPr>
+                <w:rFonts w:asciiTheme="minorHAnsi" w:eastAsiaTheme="minorEastAsia" w:hAnsiTheme="minorHAnsi" w:cstheme="minorBidi"/>
+                <w:b w:val="0"/>
+                <w:kern w:val="2"/>
+                <w:sz w:val="22"/>
+                <w:szCs w:val="22"/>
+                <w:lang w:val="es-ES"/>
+                <w14:ligatures w14:val="standardContextual"/>
+              </w:rPr>
+              <w:tab/>
+            </w:r>
+            <w:r>
+              <w:rPr>
+                <w:rStyle w:val="Hipervnculo"/>
+                <w:i/>
+                <w:iCs/>
+              </w:rPr>
+              <w:t>Event handlers</w:t>
+            </w:r>
+            <w:r>
+              <w:rPr>
+                <w:rStyle w:val="Hipervnculo"/>
+              </w:rPr>
+              <w:t xml:space="preserve"> directos y delegados</w:t>
+            </w:r>
+            <w:r>
+              <w:rPr>
+                <w:webHidden/>
+              </w:rPr>
+              <w:tab/>
+            </w:r>
+            <w:r>
+              <w:rPr>
+                <w:webHidden/>
+              </w:rPr>
+              <w:fldChar w:fldCharType="begin"/>
+            </w:r>
+            <w:r>
+              <w:rPr>
+                <w:webHidden/>
+              </w:rPr>
+              <w:instrText xml:space="preserve"> PAGEREF _Toc157767499 \h </w:instrText>
+            </w:r>
+            <w:r>
+              <w:rPr>
+                <w:webHidden/>
+              </w:rPr>
+            </w:r>
+            <w:r>
+              <w:rPr>
+                <w:webHidden/>
+              </w:rPr>
+              <w:fldChar w:fldCharType="separate"/>
+            </w:r>
+            <w:r>
+              <w:rPr>
+                <w:webHidden/>
+              </w:rPr>
+              <w:t>30</w:t>
             </w:r>
             <w:r>
               <w:rPr>
@@ -2642,7 +2727,7 @@
       <w:pPr>
         <w:pStyle w:val="Ttulo1"/>
       </w:pPr>
-      <w:bookmarkStart w:id="0" w:name="_Toc157637028"/>
+      <w:bookmarkStart w:id="0" w:name="_Toc157767470"/>
       <w:r>
         <w:lastRenderedPageBreak/>
         <w:t>Introducción</w:t>
@@ -2890,7 +2975,7 @@
       <w:pPr>
         <w:pStyle w:val="Ttulo1"/>
       </w:pPr>
-      <w:bookmarkStart w:id="1" w:name="_Toc157637029"/>
+      <w:bookmarkStart w:id="1" w:name="_Toc157767471"/>
       <w:r>
         <w:lastRenderedPageBreak/>
         <w:t>Instalación</w:t>
@@ -4341,7 +4426,7 @@
       <w:pPr>
         <w:pStyle w:val="Ttulo1"/>
       </w:pPr>
-      <w:bookmarkStart w:id="2" w:name="_Toc157637030"/>
+      <w:bookmarkStart w:id="2" w:name="_Toc157767472"/>
       <w:r>
         <w:lastRenderedPageBreak/>
         <w:t xml:space="preserve">La función </w:t>
@@ -5842,7 +5927,7 @@
       <w:pPr>
         <w:pStyle w:val="Ttulo1"/>
       </w:pPr>
-      <w:bookmarkStart w:id="3" w:name="_Toc157637031"/>
+      <w:bookmarkStart w:id="3" w:name="_Toc157767473"/>
       <w:r>
         <w:lastRenderedPageBreak/>
         <w:t>Eventos</w:t>
@@ -7138,7 +7223,7 @@
       <w:pPr>
         <w:pStyle w:val="Ttulo2"/>
       </w:pPr>
-      <w:bookmarkStart w:id="4" w:name="_Toc157637032"/>
+      <w:bookmarkStart w:id="4" w:name="_Toc157767474"/>
       <w:r>
         <w:lastRenderedPageBreak/>
         <w:t xml:space="preserve">Los </w:t>
@@ -8736,7 +8821,7 @@
       <w:pPr>
         <w:pStyle w:val="Ttulo1"/>
       </w:pPr>
-      <w:bookmarkStart w:id="5" w:name="_Toc157637033"/>
+      <w:bookmarkStart w:id="5" w:name="_Toc157767475"/>
       <w:r>
         <w:lastRenderedPageBreak/>
         <w:t>Tipos de eventos</w:t>
@@ -9233,7 +9318,7 @@
       <w:pPr>
         <w:pStyle w:val="Ttulo2"/>
       </w:pPr>
-      <w:bookmarkStart w:id="7" w:name="_Toc157637034"/>
+      <w:bookmarkStart w:id="7" w:name="_Toc157767476"/>
       <w:r>
         <w:t xml:space="preserve">El objeto </w:t>
       </w:r>
@@ -10627,7 +10712,7 @@
       <w:pPr>
         <w:pStyle w:val="Ttulo1"/>
       </w:pPr>
-      <w:bookmarkStart w:id="8" w:name="_Toc157637035"/>
+      <w:bookmarkStart w:id="8" w:name="_Toc157767477"/>
       <w:r>
         <w:t>Eventos de teclado</w:t>
       </w:r>
@@ -15142,7 +15227,7 @@
           <w:noProof/>
         </w:rPr>
       </w:pPr>
-      <w:bookmarkStart w:id="9" w:name="_Toc157637036"/>
+      <w:bookmarkStart w:id="9" w:name="_Toc157767478"/>
       <w:r>
         <w:rPr>
           <w:noProof/>
@@ -16235,7 +16320,7 @@
       <w:pPr>
         <w:pStyle w:val="Ttulo2"/>
       </w:pPr>
-      <w:bookmarkStart w:id="10" w:name="_Toc157637037"/>
+      <w:bookmarkStart w:id="10" w:name="_Toc157767479"/>
       <w:r>
         <w:t xml:space="preserve">Evento </w:t>
       </w:r>
@@ -16398,7 +16483,7 @@
       <w:pPr>
         <w:pStyle w:val="Ttulo1"/>
       </w:pPr>
-      <w:bookmarkStart w:id="11" w:name="_Toc157637038"/>
+      <w:bookmarkStart w:id="11" w:name="_Toc157767480"/>
       <w:r>
         <w:lastRenderedPageBreak/>
         <w:t>Métodos para manejar atributos</w:t>
@@ -17130,7 +17215,7 @@
       <w:pPr>
         <w:pStyle w:val="Ttulo1"/>
       </w:pPr>
-      <w:bookmarkStart w:id="12" w:name="_Toc157637039"/>
+      <w:bookmarkStart w:id="12" w:name="_Toc157767481"/>
       <w:r>
         <w:t>Métodos para manipular propiedades CSS</w:t>
       </w:r>
@@ -17849,7 +17934,7 @@
       <w:pPr>
         <w:pStyle w:val="Ttulo1"/>
       </w:pPr>
-      <w:bookmarkStart w:id="13" w:name="_Toc157637040"/>
+      <w:bookmarkStart w:id="13" w:name="_Toc157767482"/>
       <w:r>
         <w:lastRenderedPageBreak/>
         <w:t>Métodos para realizar efectos</w:t>
@@ -20227,7 +20312,7 @@
       <w:pPr>
         <w:pStyle w:val="Ttulo1"/>
       </w:pPr>
-      <w:bookmarkStart w:id="14" w:name="_Toc157637041"/>
+      <w:bookmarkStart w:id="14" w:name="_Toc157767483"/>
       <w:r>
         <w:lastRenderedPageBreak/>
         <w:t xml:space="preserve">Métodos y eventos de </w:t>
@@ -23926,7 +24011,7 @@
       <w:pPr>
         <w:pStyle w:val="Ttulo2"/>
       </w:pPr>
-      <w:bookmarkStart w:id="15" w:name="_Toc157637042"/>
+      <w:bookmarkStart w:id="15" w:name="_Toc157767484"/>
       <w:r>
         <w:t xml:space="preserve">Comprobación de </w:t>
       </w:r>
@@ -23989,7 +24074,7 @@
       <w:pPr>
         <w:pStyle w:val="Ttulo3"/>
       </w:pPr>
-      <w:bookmarkStart w:id="16" w:name="_Toc157637043"/>
+      <w:bookmarkStart w:id="16" w:name="_Toc157767485"/>
       <w:r>
         <w:t xml:space="preserve">Usando el método </w:t>
       </w:r>
@@ -24317,7 +24402,7 @@
       <w:pPr>
         <w:pStyle w:val="Ttulo3"/>
       </w:pPr>
-      <w:bookmarkStart w:id="17" w:name="_Toc157637044"/>
+      <w:bookmarkStart w:id="17" w:name="_Toc157767486"/>
       <w:r>
         <w:lastRenderedPageBreak/>
         <w:t xml:space="preserve">Usando el método </w:t>
@@ -27459,7 +27544,7 @@
       <w:pPr>
         <w:pStyle w:val="Ttulo2"/>
       </w:pPr>
-      <w:bookmarkStart w:id="18" w:name="_Toc157637045"/>
+      <w:bookmarkStart w:id="18" w:name="_Toc157767487"/>
       <w:r>
         <w:lastRenderedPageBreak/>
         <w:t xml:space="preserve">Comprobación de </w:t>
@@ -30213,7 +30298,7 @@
       <w:pPr>
         <w:pStyle w:val="Ttulo1"/>
       </w:pPr>
-      <w:bookmarkStart w:id="19" w:name="_Toc157637046"/>
+      <w:bookmarkStart w:id="19" w:name="_Toc157767488"/>
       <w:r>
         <w:lastRenderedPageBreak/>
         <w:t>Modificar</w:t>
@@ -34171,7 +34256,7 @@
       <w:pPr>
         <w:pStyle w:val="Ttulo1"/>
       </w:pPr>
-      <w:bookmarkStart w:id="21" w:name="_Toc157637047"/>
+      <w:bookmarkStart w:id="21" w:name="_Toc157767489"/>
       <w:r>
         <w:lastRenderedPageBreak/>
         <w:t>AJAX</w:t>
@@ -35094,7 +35179,7 @@
       <w:pPr>
         <w:pStyle w:val="Ttulo2"/>
       </w:pPr>
-      <w:bookmarkStart w:id="22" w:name="_Toc157637048"/>
+      <w:bookmarkStart w:id="22" w:name="_Toc157767490"/>
       <w:r>
         <w:t xml:space="preserve">Petición </w:t>
       </w:r>
@@ -37874,7 +37959,7 @@
       <w:pPr>
         <w:pStyle w:val="Ttulo2"/>
       </w:pPr>
-      <w:bookmarkStart w:id="23" w:name="_Toc157637049"/>
+      <w:bookmarkStart w:id="23" w:name="_Toc157767491"/>
       <w:r>
         <w:lastRenderedPageBreak/>
         <w:t xml:space="preserve">Petición </w:t>
@@ -39776,7 +39861,7 @@
       <w:pPr>
         <w:pStyle w:val="Ttulo2"/>
       </w:pPr>
-      <w:bookmarkStart w:id="24" w:name="_Toc157637050"/>
+      <w:bookmarkStart w:id="24" w:name="_Toc157767492"/>
       <w:r>
         <w:t xml:space="preserve">Recibiendo datos del servidor en JSON: </w:t>
       </w:r>
@@ -43406,26 +43491,26 @@
           <w:rFonts w:ascii="Consolas" w:hAnsi="Consolas"/>
           <w:color w:val="CCCCCC"/>
           <w:sz w:val="18"/>
-          <w:szCs w:val="27"/>
-          <w:lang w:val="es-ES"/>
-        </w:rPr>
-      </w:pPr>
-      <w:r>
-        <w:rPr>
-          <w:rFonts w:ascii="Consolas" w:hAnsi="Consolas"/>
-          <w:color w:val="CCCCCC"/>
-          <w:sz w:val="18"/>
-          <w:szCs w:val="27"/>
-          <w:lang w:val="es-ES"/>
-        </w:rPr>
-        <w:t xml:space="preserve">  </w:t>
+          <w:szCs w:val="38"/>
+          <w:lang w:val="es-ES"/>
+        </w:rPr>
+      </w:pPr>
+      <w:r>
+        <w:rPr>
+          <w:rFonts w:ascii="Consolas" w:hAnsi="Consolas"/>
+          <w:color w:val="D4D4D4"/>
+          <w:sz w:val="18"/>
+          <w:szCs w:val="38"/>
+          <w:lang w:val="es-ES"/>
+        </w:rPr>
+        <w:t xml:space="preserve">    </w:t>
       </w:r>
       <w:r>
         <w:rPr>
           <w:rFonts w:ascii="Consolas" w:hAnsi="Consolas"/>
           <w:color w:val="DCDCAA"/>
           <w:sz w:val="18"/>
-          <w:szCs w:val="27"/>
+          <w:szCs w:val="38"/>
           <w:lang w:val="es-ES"/>
         </w:rPr>
         <w:t>$</w:t>
@@ -43433,9 +43518,9 @@
       <w:r>
         <w:rPr>
           <w:rFonts w:ascii="Consolas" w:hAnsi="Consolas"/>
-          <w:color w:val="CCCCCC"/>
-          <w:sz w:val="18"/>
-          <w:szCs w:val="27"/>
+          <w:color w:val="D4D4D4"/>
+          <w:sz w:val="18"/>
+          <w:szCs w:val="38"/>
           <w:lang w:val="es-ES"/>
         </w:rPr>
         <w:t>(</w:t>
@@ -43445,7 +43530,7 @@
           <w:rFonts w:ascii="Consolas" w:hAnsi="Consolas"/>
           <w:color w:val="CE9178"/>
           <w:sz w:val="18"/>
-          <w:szCs w:val="27"/>
+          <w:szCs w:val="38"/>
           <w:lang w:val="es-ES"/>
         </w:rPr>
         <w:t>"#formulario-registro"</w:t>
@@ -43453,9 +43538,9 @@
       <w:r>
         <w:rPr>
           <w:rFonts w:ascii="Consolas" w:hAnsi="Consolas"/>
-          <w:color w:val="CCCCCC"/>
-          <w:sz w:val="18"/>
-          <w:szCs w:val="27"/>
+          <w:color w:val="D4D4D4"/>
+          <w:sz w:val="18"/>
+          <w:szCs w:val="38"/>
           <w:lang w:val="es-ES"/>
         </w:rPr>
         <w:t>).</w:t>
@@ -43465,17 +43550,17 @@
           <w:rFonts w:ascii="Consolas" w:hAnsi="Consolas"/>
           <w:color w:val="DCDCAA"/>
           <w:sz w:val="18"/>
-          <w:szCs w:val="27"/>
-          <w:lang w:val="es-ES"/>
-        </w:rPr>
-        <w:t>submit</w:t>
-      </w:r>
-      <w:r>
-        <w:rPr>
-          <w:rFonts w:ascii="Consolas" w:hAnsi="Consolas"/>
-          <w:color w:val="CCCCCC"/>
-          <w:sz w:val="18"/>
-          <w:szCs w:val="27"/>
+          <w:szCs w:val="38"/>
+          <w:lang w:val="es-ES"/>
+        </w:rPr>
+        <w:t>on</w:t>
+      </w:r>
+      <w:r>
+        <w:rPr>
+          <w:rFonts w:ascii="Consolas" w:hAnsi="Consolas"/>
+          <w:color w:val="D4D4D4"/>
+          <w:sz w:val="18"/>
+          <w:szCs w:val="38"/>
           <w:lang w:val="es-ES"/>
         </w:rPr>
         <w:t>(</w:t>
@@ -43483,9 +43568,29 @@
       <w:r>
         <w:rPr>
           <w:rFonts w:ascii="Consolas" w:hAnsi="Consolas"/>
+          <w:color w:val="CE9178"/>
+          <w:sz w:val="18"/>
+          <w:szCs w:val="38"/>
+          <w:lang w:val="es-ES"/>
+        </w:rPr>
+        <w:t>"submit"</w:t>
+      </w:r>
+      <w:r>
+        <w:rPr>
+          <w:rFonts w:ascii="Consolas" w:hAnsi="Consolas"/>
+          <w:color w:val="D4D4D4"/>
+          <w:sz w:val="18"/>
+          <w:szCs w:val="38"/>
+          <w:lang w:val="es-ES"/>
+        </w:rPr>
+        <w:t xml:space="preserve">, </w:t>
+      </w:r>
+      <w:r>
+        <w:rPr>
+          <w:rFonts w:ascii="Consolas" w:hAnsi="Consolas"/>
           <w:color w:val="569CD6"/>
           <w:sz w:val="18"/>
-          <w:szCs w:val="27"/>
+          <w:szCs w:val="38"/>
           <w:lang w:val="es-ES"/>
         </w:rPr>
         <w:t>function</w:t>
@@ -43493,9 +43598,9 @@
       <w:r>
         <w:rPr>
           <w:rFonts w:ascii="Consolas" w:hAnsi="Consolas"/>
-          <w:color w:val="CCCCCC"/>
-          <w:sz w:val="18"/>
-          <w:szCs w:val="27"/>
+          <w:color w:val="D4D4D4"/>
+          <w:sz w:val="18"/>
+          <w:szCs w:val="38"/>
           <w:lang w:val="es-ES"/>
         </w:rPr>
         <w:t xml:space="preserve"> (</w:t>
@@ -43505,7 +43610,7 @@
           <w:rFonts w:ascii="Consolas" w:hAnsi="Consolas"/>
           <w:color w:val="9CDCFE"/>
           <w:sz w:val="18"/>
-          <w:szCs w:val="27"/>
+          <w:szCs w:val="38"/>
           <w:lang w:val="es-ES"/>
         </w:rPr>
         <w:t>event</w:t>
@@ -43513,9 +43618,9 @@
       <w:r>
         <w:rPr>
           <w:rFonts w:ascii="Consolas" w:hAnsi="Consolas"/>
-          <w:color w:val="CCCCCC"/>
-          <w:sz w:val="18"/>
-          <w:szCs w:val="27"/>
+          <w:color w:val="D4D4D4"/>
+          <w:sz w:val="18"/>
+          <w:szCs w:val="38"/>
           <w:lang w:val="es-ES"/>
         </w:rPr>
         <w:t>) {</w:t>
@@ -46736,7 +46841,7 @@
       <w:pPr>
         <w:pStyle w:val="Ttulo2"/>
       </w:pPr>
-      <w:bookmarkStart w:id="25" w:name="_Toc157637051"/>
+      <w:bookmarkStart w:id="25" w:name="_Toc157767493"/>
       <w:r>
         <w:t>Funciones</w:t>
       </w:r>
@@ -49208,7 +49313,7 @@
       <w:pPr>
         <w:pStyle w:val="Ttulo2"/>
       </w:pPr>
-      <w:bookmarkStart w:id="26" w:name="_Toc157637052"/>
+      <w:bookmarkStart w:id="26" w:name="_Toc157767494"/>
       <w:r>
         <w:lastRenderedPageBreak/>
         <w:t xml:space="preserve">La función </w:t>
@@ -50318,7 +50423,7 @@
       <w:pPr>
         <w:pStyle w:val="Ttulo2"/>
       </w:pPr>
-      <w:bookmarkStart w:id="27" w:name="_Toc157637053"/>
+      <w:bookmarkStart w:id="27" w:name="_Toc157767495"/>
       <w:r>
         <w:t xml:space="preserve">Diferencias entre </w:t>
       </w:r>
@@ -50539,7 +50644,7 @@
       <w:pPr>
         <w:pStyle w:val="Ttulo1"/>
       </w:pPr>
-      <w:bookmarkStart w:id="28" w:name="_Toc157637054"/>
+      <w:bookmarkStart w:id="28" w:name="_Toc157767496"/>
       <w:r>
         <w:lastRenderedPageBreak/>
         <w:t>Varios</w:t>
@@ -50550,63 +50655,35 @@
       <w:pPr>
         <w:pStyle w:val="Ttulo2"/>
       </w:pPr>
-      <w:bookmarkStart w:id="29" w:name="_Toc157637055"/>
+      <w:bookmarkStart w:id="29" w:name="_Toc157767497"/>
       <w:r>
         <w:t>La f</w:t>
       </w:r>
       <w:r>
         <w:t xml:space="preserve">unción </w:t>
       </w:r>
-      <w:proofErr w:type="spellStart"/>
-      <w:proofErr w:type="gramStart"/>
-      <w:r>
-        <w:rPr>
-          <w:i/>
-          <w:iCs/>
-        </w:rPr>
-        <w:t>each</w:t>
-      </w:r>
-      <w:proofErr w:type="spellEnd"/>
-      <w:r>
-        <w:rPr>
-          <w:i/>
-          <w:iCs/>
-        </w:rPr>
-        <w:t>(</w:t>
-      </w:r>
-      <w:proofErr w:type="gramEnd"/>
-      <w:r>
-        <w:rPr>
-          <w:i/>
-          <w:iCs/>
-        </w:rPr>
-        <w:t>)</w:t>
+      <w:r>
+        <w:rPr>
+          <w:rStyle w:val="Codinline0"/>
+          <w:b/>
+          <w:bCs w:val="0"/>
+          <w:sz w:val="28"/>
+          <w:szCs w:val="32"/>
+        </w:rPr>
+        <w:t>each()</w:t>
       </w:r>
       <w:r>
         <w:t xml:space="preserve"> y el objeto </w:t>
       </w:r>
       <w:r>
         <w:rPr>
-          <w:i/>
-          <w:iCs/>
-        </w:rPr>
-        <w:t>$(</w:t>
-      </w:r>
-      <w:proofErr w:type="spellStart"/>
-      <w:r>
-        <w:rPr>
-          <w:i/>
-          <w:iCs/>
-        </w:rPr>
-        <w:t>this</w:t>
-      </w:r>
-      <w:proofErr w:type="spellEnd"/>
-      <w:r>
-        <w:rPr>
-          <w:i/>
-          <w:iCs/>
-        </w:rPr>
-        <w:t>)</w:t>
+          <w:rStyle w:val="Codinline0"/>
+          <w:b/>
+          <w:bCs w:val="0"/>
+          <w:sz w:val="28"/>
+          <w:szCs w:val="32"/>
+        </w:rPr>
+        <w:t>$(this)</w:t>
       </w:r>
       <w:bookmarkEnd w:id="29"/>
     </w:p>
@@ -51605,7 +51682,7 @@
           <w:szCs w:val="27"/>
           <w:lang w:val="es-ES"/>
         </w:rPr>
-        <w:t>click</w:t>
+        <w:t>each</w:t>
       </w:r>
       <w:r>
         <w:rPr>
@@ -51755,7 +51832,7 @@
           <w:szCs w:val="27"/>
           <w:lang w:val="es-ES"/>
         </w:rPr>
-        <w:t>"coral"</w:t>
+        <w:t>"lightgreen"</w:t>
       </w:r>
       <w:r>
         <w:rPr>
@@ -51795,7 +51872,7 @@
           <w:szCs w:val="27"/>
           <w:lang w:val="es-ES"/>
         </w:rPr>
-        <w:t>    })</w:t>
+        <w:t>    });</w:t>
       </w:r>
     </w:p>
     <w:p>
@@ -51886,22 +51963,34 @@
         <w:t xml:space="preserve">Este script </w:t>
       </w:r>
       <w:r>
-        <w:t xml:space="preserve">pone como color de fondo rojo cada elemento con clase </w:t>
-      </w:r>
-      <w:proofErr w:type="spellStart"/>
-      <w:r>
-        <w:rPr>
-          <w:i/>
-          <w:iCs/>
+        <w:t xml:space="preserve">pone como color de fondo </w:t>
+      </w:r>
+      <w:r>
+        <w:rPr>
+          <w:rStyle w:val="Codinline0"/>
+        </w:rPr>
+        <w:t>lightgreen</w:t>
+      </w:r>
+      <w:r>
+        <w:t xml:space="preserve"> </w:t>
+      </w:r>
+      <w:r>
+        <w:t xml:space="preserve">cada elemento con clase </w:t>
+      </w:r>
+      <w:r>
+        <w:rPr>
+          <w:rStyle w:val="Codinline0"/>
         </w:rPr>
         <w:t>item</w:t>
       </w:r>
-      <w:proofErr w:type="spellEnd"/>
-      <w:r>
-        <w:t>. Date</w:t>
-      </w:r>
-      <w:r>
-        <w:t xml:space="preserve"> cuenta de que este uso de </w:t>
+      <w:r>
+        <w:t xml:space="preserve">. </w:t>
+      </w:r>
+      <w:r>
+        <w:t xml:space="preserve">En este caso concreto el </w:t>
+      </w:r>
+      <w:r>
+        <w:t xml:space="preserve">uso de </w:t>
       </w:r>
       <w:r>
         <w:rPr>
@@ -52020,7 +52109,27 @@
           <w:szCs w:val="27"/>
           <w:lang w:val="es-ES"/>
         </w:rPr>
-        <w:t>"blue"</w:t>
+        <w:t>"</w:t>
+      </w:r>
+      <w:r>
+        <w:rPr>
+          <w:rFonts w:ascii="Consolas" w:hAnsi="Consolas"/>
+          <w:color w:val="CE9178"/>
+          <w:sz w:val="18"/>
+          <w:szCs w:val="27"/>
+          <w:lang w:val="es-ES"/>
+        </w:rPr>
+        <w:t>lightgreen</w:t>
+      </w:r>
+      <w:r>
+        <w:rPr>
+          <w:rFonts w:ascii="Consolas" w:hAnsi="Consolas"/>
+          <w:color w:val="CE9178"/>
+          <w:sz w:val="18"/>
+          <w:szCs w:val="27"/>
+          <w:lang w:val="es-ES"/>
+        </w:rPr>
+        <w:t>"</w:t>
       </w:r>
       <w:r>
         <w:rPr>
@@ -52107,85 +52216,66 @@
       <w:pPr>
         <w:pStyle w:val="Ttulo2"/>
       </w:pPr>
-      <w:bookmarkStart w:id="30" w:name="_Toc157637056"/>
+      <w:bookmarkStart w:id="30" w:name="_Toc157767498"/>
       <w:r>
         <w:t xml:space="preserve">Diferencias entre </w:t>
       </w:r>
       <w:r>
         <w:rPr>
-          <w:i/>
-          <w:iCs/>
-        </w:rPr>
-        <w:t>$(</w:t>
-      </w:r>
-      <w:proofErr w:type="spellStart"/>
-      <w:r>
-        <w:rPr>
-          <w:i/>
-          <w:iCs/>
-        </w:rPr>
-        <w:t>window</w:t>
-      </w:r>
-      <w:proofErr w:type="spellEnd"/>
-      <w:r>
-        <w:rPr>
-          <w:i/>
-          <w:iCs/>
-        </w:rPr>
-        <w:t>)</w:t>
+          <w:rStyle w:val="Codinline0"/>
+          <w:b/>
+          <w:bCs w:val="0"/>
+          <w:sz w:val="28"/>
+          <w:szCs w:val="32"/>
+        </w:rPr>
+        <w:t>$(window)</w:t>
+      </w:r>
+      <w:r>
+        <w:rPr>
+          <w:sz w:val="32"/>
+          <w:szCs w:val="28"/>
+        </w:rPr>
+        <w:t xml:space="preserve"> </w:t>
+      </w:r>
+      <w:r>
+        <w:t xml:space="preserve">y </w:t>
+      </w:r>
+      <w:r>
+        <w:rPr>
+          <w:rStyle w:val="Codinline0"/>
+          <w:b/>
+          <w:bCs w:val="0"/>
+          <w:sz w:val="28"/>
+          <w:szCs w:val="32"/>
+        </w:rPr>
+        <w:t>$(document)</w:t>
+      </w:r>
+      <w:bookmarkEnd w:id="30"/>
+    </w:p>
+    <w:p>
+      <w:pPr>
+        <w:pStyle w:val="Parrafo"/>
+      </w:pPr>
+      <w:r>
+        <w:t xml:space="preserve">En jQuery, </w:t>
+      </w:r>
+      <w:r>
+        <w:rPr>
+          <w:rStyle w:val="Codinline0"/>
+        </w:rPr>
+        <w:t>$(window)</w:t>
       </w:r>
       <w:r>
         <w:t xml:space="preserve"> y </w:t>
       </w:r>
       <w:r>
         <w:rPr>
-          <w:i/>
-          <w:iCs/>
-        </w:rPr>
-        <w:t>$(</w:t>
-      </w:r>
-      <w:proofErr w:type="spellStart"/>
-      <w:r>
-        <w:rPr>
-          <w:i/>
-          <w:iCs/>
-        </w:rPr>
-        <w:t>document</w:t>
-      </w:r>
-      <w:proofErr w:type="spellEnd"/>
-      <w:r>
-        <w:rPr>
-          <w:i/>
-          <w:iCs/>
-        </w:rPr>
-        <w:t>)</w:t>
-      </w:r>
-      <w:bookmarkEnd w:id="30"/>
-    </w:p>
-    <w:p>
-      <w:pPr>
-        <w:pStyle w:val="Parrafo"/>
-      </w:pPr>
-      <w:r>
-        <w:t xml:space="preserve">En jQuery, </w:t>
-      </w:r>
-      <w:r>
-        <w:rPr>
           <w:rStyle w:val="Codinline0"/>
         </w:rPr>
-        <w:t>$(window)</w:t>
-      </w:r>
-      <w:r>
-        <w:t xml:space="preserve"> y </w:t>
-      </w:r>
-      <w:r>
-        <w:rPr>
-          <w:rStyle w:val="Codinline0"/>
-        </w:rPr>
         <w:t>$(document)</w:t>
       </w:r>
       <w:r>
-        <w:t xml:space="preserve"> son selecciones que representan objetos diferentes en el DOM y están asociados con diferentes partes de la estructura de una página web.</w:t>
+        <w:t xml:space="preserve"> representan objetos diferentes en el DOM y están asociados con diferentes partes de la estructura de una página.</w:t>
       </w:r>
     </w:p>
     <w:p>
@@ -52482,6 +52572,11 @@
       <w:pPr>
         <w:pStyle w:val="Parrafo"/>
       </w:pPr>
+    </w:p>
+    <w:p>
+      <w:pPr>
+        <w:pStyle w:val="Parrafo"/>
+      </w:pPr>
       <w:r>
         <w:lastRenderedPageBreak/>
         <w:t xml:space="preserve">Por ejemplo: </w:t>
@@ -52970,7 +53065,7 @@
         <w:ind w:left="709"/>
         <w:rPr>
           <w:rFonts w:ascii="Consolas" w:hAnsi="Consolas"/>
-          <w:color w:val="CCCCCC"/>
+          <w:color w:val="D4D4D4"/>
           <w:sz w:val="18"/>
           <w:szCs w:val="27"/>
           <w:lang w:val="es-ES"/>
@@ -52987,9 +53082,840 @@
         <w:t>});</w:t>
       </w:r>
     </w:p>
+    <w:p>
+      <w:pPr>
+        <w:pStyle w:val="Ttulo2"/>
+      </w:pPr>
+      <w:bookmarkStart w:id="31" w:name="_Toc157767499"/>
+      <w:proofErr w:type="spellStart"/>
+      <w:r>
+        <w:rPr>
+          <w:i/>
+          <w:iCs/>
+        </w:rPr>
+        <w:t>Event</w:t>
+      </w:r>
+      <w:proofErr w:type="spellEnd"/>
+      <w:r>
+        <w:rPr>
+          <w:i/>
+          <w:iCs/>
+        </w:rPr>
+        <w:t xml:space="preserve"> </w:t>
+      </w:r>
+      <w:proofErr w:type="spellStart"/>
+      <w:r>
+        <w:rPr>
+          <w:i/>
+          <w:iCs/>
+        </w:rPr>
+        <w:t>handlers</w:t>
+      </w:r>
+      <w:proofErr w:type="spellEnd"/>
+      <w:r>
+        <w:t xml:space="preserve"> directos y delegados</w:t>
+      </w:r>
+      <w:bookmarkEnd w:id="31"/>
+    </w:p>
+    <w:p>
+      <w:pPr>
+        <w:pStyle w:val="Parrafo"/>
+      </w:pPr>
+      <w:r>
+        <w:t xml:space="preserve">Como ya hemos visto, un </w:t>
+      </w:r>
+      <w:proofErr w:type="spellStart"/>
+      <w:r>
+        <w:rPr>
+          <w:i/>
+          <w:iCs/>
+        </w:rPr>
+        <w:t>event</w:t>
+      </w:r>
+      <w:proofErr w:type="spellEnd"/>
+      <w:r>
+        <w:rPr>
+          <w:i/>
+          <w:iCs/>
+        </w:rPr>
+        <w:t xml:space="preserve"> </w:t>
+      </w:r>
+      <w:proofErr w:type="spellStart"/>
+      <w:r>
+        <w:rPr>
+          <w:i/>
+          <w:iCs/>
+        </w:rPr>
+        <w:t>handler</w:t>
+      </w:r>
+      <w:proofErr w:type="spellEnd"/>
+      <w:r>
+        <w:t xml:space="preserve"> (</w:t>
+      </w:r>
+      <w:r>
+        <w:t xml:space="preserve">o </w:t>
+      </w:r>
+      <w:r>
+        <w:t>manejador de eventos) es una función que se ejecuta como respuesta a un evento específico</w:t>
+      </w:r>
+      <w:r>
+        <w:t xml:space="preserve">. </w:t>
+      </w:r>
+      <w:r>
+        <w:t>Con jQuery p</w:t>
+      </w:r>
+      <w:r>
+        <w:t>odemos distinguir entre</w:t>
+      </w:r>
+      <w:r>
+        <w:t xml:space="preserve"> manejador</w:t>
+      </w:r>
+      <w:r>
+        <w:t>es</w:t>
+      </w:r>
+      <w:r>
+        <w:t xml:space="preserve"> de eventos</w:t>
+      </w:r>
+      <w:r>
+        <w:t xml:space="preserve"> directos y delegados</w:t>
+      </w:r>
+      <w:r>
+        <w:t>.</w:t>
+      </w:r>
+    </w:p>
+    <w:p>
+      <w:pPr>
+        <w:pStyle w:val="Parrafo"/>
+      </w:pPr>
+      <w:r>
+        <w:t xml:space="preserve">El método </w:t>
+      </w:r>
+      <w:r>
+        <w:t xml:space="preserve">de jQuery </w:t>
+      </w:r>
+      <w:r>
+        <w:t>que se encarga de asignar estos</w:t>
+      </w:r>
+      <w:r>
+        <w:t xml:space="preserve"> manejadores de eventos es </w:t>
+      </w:r>
+      <w:r>
+        <w:rPr>
+          <w:rStyle w:val="Codinline0"/>
+        </w:rPr>
+        <w:t>on()</w:t>
+      </w:r>
+      <w:r>
+        <w:t xml:space="preserve">. Si nos fijamos en la </w:t>
+      </w:r>
+      <w:hyperlink r:id="rId49" w:history="1">
+        <w:r>
+          <w:rPr>
+            <w:rStyle w:val="Hipervnculo"/>
+          </w:rPr>
+          <w:t>documentación del método</w:t>
+        </w:r>
+      </w:hyperlink>
+      <w:r>
+        <w:t>:</w:t>
+      </w:r>
+      <w:r>
+        <w:t xml:space="preserve"> veremos que tiene esta pinta:</w:t>
+      </w:r>
+    </w:p>
+    <w:p>
+      <w:pPr>
+        <w:pStyle w:val="Parrafo"/>
+        <w:rPr>
+          <w:rStyle w:val="Codinline0"/>
+        </w:rPr>
+      </w:pPr>
+      <w:r>
+        <w:rPr>
+          <w:rStyle w:val="Codinline0"/>
+        </w:rPr>
+        <w:t>.on( events [, selector ] [, data ], handler )</w:t>
+      </w:r>
+    </w:p>
+    <w:p>
+      <w:pPr>
+        <w:pStyle w:val="Parrafo"/>
+      </w:pPr>
+      <w:r>
+        <w:t xml:space="preserve">Veamos qué es ese </w:t>
+      </w:r>
+      <w:r>
+        <w:rPr>
+          <w:i/>
+          <w:iCs/>
+        </w:rPr>
+        <w:t>selector</w:t>
+      </w:r>
+      <w:r>
+        <w:t xml:space="preserve"> que vemos como parámetro opcional. La documentación del método nos dice:</w:t>
+      </w:r>
+    </w:p>
+    <w:p>
+      <w:pPr>
+        <w:pStyle w:val="Parrafo"/>
+        <w:rPr>
+          <w:i/>
+          <w:iCs/>
+          <w:noProof/>
+          <w:sz w:val="22"/>
+          <w:szCs w:val="22"/>
+        </w:rPr>
+      </w:pPr>
+      <w:r>
+        <w:rPr>
+          <w:i/>
+          <w:iCs/>
+          <w:noProof/>
+          <w:sz w:val="22"/>
+          <w:szCs w:val="22"/>
+        </w:rPr>
+        <w:t>If selector is omitted or is null, the event handler is referred to as direct or directly-bound. The handler is called every time an event occurs on the selected elements, whether it occurs directly on the element or bubbles from a descendant (inner) element.</w:t>
+      </w:r>
+    </w:p>
+    <w:p>
+      <w:pPr>
+        <w:pStyle w:val="Parrafo"/>
+        <w:rPr>
+          <w:i/>
+          <w:iCs/>
+          <w:noProof/>
+          <w:sz w:val="22"/>
+          <w:szCs w:val="22"/>
+        </w:rPr>
+      </w:pPr>
+      <w:r>
+        <w:rPr>
+          <w:i/>
+          <w:iCs/>
+          <w:noProof/>
+          <w:sz w:val="22"/>
+          <w:szCs w:val="22"/>
+        </w:rPr>
+        <w:t>When a selector is provided, the event handler is referred to as delegated. The handler is not called when the event occurs directly on the bound element, but only for descendants (inner elements) that match the selector. jQuery bubbles the event from the event target up to the element where the handler is attached (i.e., innermost to outermost element) and runs the handler for any elements along that path matching the selector.</w:t>
+      </w:r>
+    </w:p>
+    <w:p>
+      <w:pPr>
+        <w:pStyle w:val="Parrafo"/>
+      </w:pPr>
+      <w:r>
+        <w:t>Resumiendo, s</w:t>
+      </w:r>
+      <w:r>
+        <w:t>i</w:t>
+      </w:r>
+      <w:r>
+        <w:t xml:space="preserve"> ese</w:t>
+      </w:r>
+      <w:r>
+        <w:t xml:space="preserve"> </w:t>
+      </w:r>
+      <w:r>
+        <w:t xml:space="preserve">parámetro </w:t>
+      </w:r>
+      <w:r>
+        <w:rPr>
+          <w:i/>
+          <w:iCs/>
+        </w:rPr>
+        <w:t>selector</w:t>
+      </w:r>
+      <w:r>
+        <w:t xml:space="preserve"> se omite o es nulo, </w:t>
+      </w:r>
+      <w:r>
+        <w:t xml:space="preserve">el </w:t>
+      </w:r>
+      <w:proofErr w:type="spellStart"/>
+      <w:r>
+        <w:rPr>
+          <w:i/>
+          <w:iCs/>
+        </w:rPr>
+        <w:t>event</w:t>
+      </w:r>
+      <w:proofErr w:type="spellEnd"/>
+      <w:r>
+        <w:rPr>
+          <w:i/>
+          <w:iCs/>
+        </w:rPr>
+        <w:t xml:space="preserve"> </w:t>
+      </w:r>
+      <w:proofErr w:type="spellStart"/>
+      <w:r>
+        <w:rPr>
+          <w:i/>
+          <w:iCs/>
+        </w:rPr>
+        <w:t>handler</w:t>
+      </w:r>
+      <w:proofErr w:type="spellEnd"/>
+      <w:r>
+        <w:t xml:space="preserve"> será </w:t>
+      </w:r>
+      <w:r>
+        <w:rPr>
+          <w:b/>
+          <w:bCs/>
+        </w:rPr>
+        <w:t>directo</w:t>
+      </w:r>
+      <w:r>
+        <w:t xml:space="preserve"> y será invocado </w:t>
+      </w:r>
+      <w:r>
+        <w:t>cada vez que ocurr</w:t>
+      </w:r>
+      <w:r>
+        <w:t>a</w:t>
+      </w:r>
+      <w:r>
+        <w:t xml:space="preserve"> un evento en los elementos seleccionados</w:t>
+      </w:r>
+      <w:r>
+        <w:t xml:space="preserve"> por el selector previo a la llamada del método</w:t>
+      </w:r>
+      <w:r>
+        <w:t>.</w:t>
+      </w:r>
+      <w:r>
+        <w:t xml:space="preserve"> </w:t>
+      </w:r>
+      <w:r>
+        <w:t xml:space="preserve">Pero cuando ese </w:t>
+      </w:r>
+      <w:r>
+        <w:rPr>
+          <w:i/>
+          <w:iCs/>
+        </w:rPr>
+        <w:t>selector</w:t>
+      </w:r>
+      <w:r>
+        <w:t xml:space="preserve"> se indi</w:t>
+      </w:r>
+      <w:r>
+        <w:t>que</w:t>
+      </w:r>
+      <w:r>
+        <w:t xml:space="preserve"> explícitamente</w:t>
+      </w:r>
+      <w:r>
+        <w:t xml:space="preserve">, el </w:t>
+      </w:r>
+      <w:proofErr w:type="spellStart"/>
+      <w:r>
+        <w:rPr>
+          <w:i/>
+          <w:iCs/>
+        </w:rPr>
+        <w:t>event</w:t>
+      </w:r>
+      <w:proofErr w:type="spellEnd"/>
+      <w:r>
+        <w:rPr>
+          <w:i/>
+          <w:iCs/>
+        </w:rPr>
+        <w:t xml:space="preserve"> </w:t>
+      </w:r>
+      <w:proofErr w:type="spellStart"/>
+      <w:r>
+        <w:rPr>
+          <w:i/>
+          <w:iCs/>
+        </w:rPr>
+        <w:t>handler</w:t>
+      </w:r>
+      <w:proofErr w:type="spellEnd"/>
+      <w:r>
+        <w:t xml:space="preserve"> </w:t>
+      </w:r>
+      <w:r>
+        <w:t>se denomina</w:t>
+      </w:r>
+      <w:r>
+        <w:t>rá</w:t>
+      </w:r>
+      <w:r>
+        <w:t xml:space="preserve"> </w:t>
+      </w:r>
+      <w:r>
+        <w:rPr>
+          <w:b/>
+          <w:bCs/>
+        </w:rPr>
+        <w:t>delegado</w:t>
+      </w:r>
+      <w:r>
+        <w:t xml:space="preserve"> y</w:t>
+      </w:r>
+      <w:r>
+        <w:t xml:space="preserve"> </w:t>
+      </w:r>
+      <w:r>
+        <w:t>e</w:t>
+      </w:r>
+      <w:r>
+        <w:t xml:space="preserve">l controlador no se </w:t>
+      </w:r>
+      <w:r>
+        <w:t xml:space="preserve">invocará </w:t>
+      </w:r>
+      <w:r>
+        <w:t>cuando el evento ocurr</w:t>
+      </w:r>
+      <w:r>
+        <w:t>a</w:t>
+      </w:r>
+      <w:r>
+        <w:t xml:space="preserve"> directamente en el elemento vinculado, sino s</w:t>
+      </w:r>
+      <w:r>
+        <w:t>ó</w:t>
+      </w:r>
+      <w:r>
+        <w:t>lo para los descendientes (elementos internos) que coincid</w:t>
+      </w:r>
+      <w:r>
+        <w:t>a</w:t>
+      </w:r>
+      <w:r>
+        <w:t>n con el selector.</w:t>
+      </w:r>
+    </w:p>
+    <w:p>
+      <w:pPr>
+        <w:pStyle w:val="Parrafo"/>
+      </w:pPr>
+      <w:r>
+        <w:t xml:space="preserve">Por ejemplo, el siguiente código asigna un </w:t>
+      </w:r>
+      <w:proofErr w:type="spellStart"/>
+      <w:r>
+        <w:rPr>
+          <w:i/>
+          <w:iCs/>
+        </w:rPr>
+        <w:t>event</w:t>
+      </w:r>
+      <w:proofErr w:type="spellEnd"/>
+      <w:r>
+        <w:rPr>
+          <w:i/>
+          <w:iCs/>
+        </w:rPr>
+        <w:t xml:space="preserve"> </w:t>
+      </w:r>
+      <w:proofErr w:type="spellStart"/>
+      <w:r>
+        <w:rPr>
+          <w:i/>
+          <w:iCs/>
+        </w:rPr>
+        <w:t>handler</w:t>
+      </w:r>
+      <w:proofErr w:type="spellEnd"/>
+      <w:r>
+        <w:t xml:space="preserve"> directo sobre cualquier elemento </w:t>
+      </w:r>
+      <w:r>
+        <w:rPr>
+          <w:rStyle w:val="Codinline0"/>
+        </w:rPr>
+        <w:t>li</w:t>
+      </w:r>
+      <w:r>
+        <w:t xml:space="preserve"> descendiente de un </w:t>
+      </w:r>
+      <w:r>
+        <w:rPr>
+          <w:rStyle w:val="Codinline0"/>
+        </w:rPr>
+        <w:t>ul</w:t>
+      </w:r>
+      <w:r>
+        <w:t>.</w:t>
+      </w:r>
+    </w:p>
+    <w:p>
+      <w:pPr>
+        <w:pBdr>
+          <w:top w:val="single" w:sz="4" w:space="4" w:color="auto"/>
+          <w:left w:val="single" w:sz="4" w:space="4" w:color="auto"/>
+          <w:bottom w:val="single" w:sz="4" w:space="4" w:color="auto"/>
+          <w:right w:val="single" w:sz="4" w:space="4" w:color="auto"/>
+        </w:pBdr>
+        <w:shd w:val="clear" w:color="auto" w:fill="1F1F1F"/>
+        <w:spacing w:before="60" w:after="60" w:line="200" w:lineRule="exact"/>
+        <w:ind w:left="709"/>
+        <w:rPr>
+          <w:rFonts w:ascii="Consolas" w:hAnsi="Consolas"/>
+          <w:color w:val="CCCCCC"/>
+          <w:sz w:val="18"/>
+          <w:szCs w:val="27"/>
+          <w:lang w:val="es-ES"/>
+        </w:rPr>
+      </w:pPr>
+      <w:r>
+        <w:rPr>
+          <w:rFonts w:ascii="Consolas" w:hAnsi="Consolas"/>
+          <w:color w:val="DCDCAA"/>
+          <w:sz w:val="18"/>
+          <w:szCs w:val="27"/>
+          <w:lang w:val="es-ES"/>
+        </w:rPr>
+        <w:t>$</w:t>
+      </w:r>
+      <w:r>
+        <w:rPr>
+          <w:rFonts w:ascii="Consolas" w:hAnsi="Consolas"/>
+          <w:color w:val="D4D4D4"/>
+          <w:sz w:val="18"/>
+          <w:szCs w:val="27"/>
+          <w:lang w:val="es-ES"/>
+        </w:rPr>
+        <w:t>(</w:t>
+      </w:r>
+      <w:r>
+        <w:rPr>
+          <w:rFonts w:ascii="Consolas" w:hAnsi="Consolas"/>
+          <w:color w:val="CE9178"/>
+          <w:sz w:val="18"/>
+          <w:szCs w:val="27"/>
+          <w:lang w:val="es-ES"/>
+        </w:rPr>
+        <w:t>"ul li"</w:t>
+      </w:r>
+      <w:r>
+        <w:rPr>
+          <w:rFonts w:ascii="Consolas" w:hAnsi="Consolas"/>
+          <w:color w:val="D4D4D4"/>
+          <w:sz w:val="18"/>
+          <w:szCs w:val="27"/>
+          <w:lang w:val="es-ES"/>
+        </w:rPr>
+        <w:t>).</w:t>
+      </w:r>
+      <w:r>
+        <w:rPr>
+          <w:rFonts w:ascii="Consolas" w:hAnsi="Consolas"/>
+          <w:color w:val="DCDCAA"/>
+          <w:sz w:val="18"/>
+          <w:szCs w:val="27"/>
+          <w:lang w:val="es-ES"/>
+        </w:rPr>
+        <w:t>on</w:t>
+      </w:r>
+      <w:r>
+        <w:rPr>
+          <w:rFonts w:ascii="Consolas" w:hAnsi="Consolas"/>
+          <w:color w:val="D4D4D4"/>
+          <w:sz w:val="18"/>
+          <w:szCs w:val="27"/>
+          <w:lang w:val="es-ES"/>
+        </w:rPr>
+        <w:t>(</w:t>
+      </w:r>
+      <w:r>
+        <w:rPr>
+          <w:rFonts w:ascii="Consolas" w:hAnsi="Consolas"/>
+          <w:color w:val="CE9178"/>
+          <w:sz w:val="18"/>
+          <w:szCs w:val="27"/>
+          <w:lang w:val="es-ES"/>
+        </w:rPr>
+        <w:t>'click'</w:t>
+      </w:r>
+      <w:r>
+        <w:rPr>
+          <w:rFonts w:ascii="Consolas" w:hAnsi="Consolas"/>
+          <w:color w:val="D4D4D4"/>
+          <w:sz w:val="18"/>
+          <w:szCs w:val="27"/>
+          <w:lang w:val="es-ES"/>
+        </w:rPr>
+        <w:t xml:space="preserve">, </w:t>
+      </w:r>
+      <w:r>
+        <w:rPr>
+          <w:rFonts w:ascii="Consolas" w:hAnsi="Consolas"/>
+          <w:color w:val="569CD6"/>
+          <w:sz w:val="18"/>
+          <w:szCs w:val="27"/>
+          <w:lang w:val="es-ES"/>
+        </w:rPr>
+        <w:t>function</w:t>
+      </w:r>
+      <w:r>
+        <w:rPr>
+          <w:rFonts w:ascii="Consolas" w:hAnsi="Consolas"/>
+          <w:color w:val="D4D4D4"/>
+          <w:sz w:val="18"/>
+          <w:szCs w:val="27"/>
+          <w:lang w:val="es-ES"/>
+        </w:rPr>
+        <w:t xml:space="preserve"> () { });</w:t>
+      </w:r>
+    </w:p>
+    <w:p>
+      <w:pPr>
+        <w:pStyle w:val="Parrafo"/>
+      </w:pPr>
+      <w:r>
+        <w:t xml:space="preserve">La misma definición para para asignar un </w:t>
+      </w:r>
+      <w:proofErr w:type="spellStart"/>
+      <w:r>
+        <w:rPr>
+          <w:i/>
+          <w:iCs/>
+        </w:rPr>
+        <w:t>event</w:t>
+      </w:r>
+      <w:proofErr w:type="spellEnd"/>
+      <w:r>
+        <w:rPr>
+          <w:i/>
+          <w:iCs/>
+        </w:rPr>
+        <w:t xml:space="preserve"> </w:t>
+      </w:r>
+      <w:proofErr w:type="spellStart"/>
+      <w:r>
+        <w:rPr>
+          <w:i/>
+          <w:iCs/>
+        </w:rPr>
+        <w:t>handler</w:t>
+      </w:r>
+      <w:proofErr w:type="spellEnd"/>
+      <w:r>
+        <w:t xml:space="preserve"> delegado sería:</w:t>
+      </w:r>
+    </w:p>
+    <w:p>
+      <w:pPr>
+        <w:pBdr>
+          <w:top w:val="single" w:sz="4" w:space="4" w:color="auto"/>
+          <w:left w:val="single" w:sz="4" w:space="4" w:color="auto"/>
+          <w:bottom w:val="single" w:sz="4" w:space="4" w:color="auto"/>
+          <w:right w:val="single" w:sz="4" w:space="4" w:color="auto"/>
+        </w:pBdr>
+        <w:shd w:val="clear" w:color="auto" w:fill="1F1F1F"/>
+        <w:spacing w:before="60" w:after="60" w:line="200" w:lineRule="exact"/>
+        <w:ind w:left="709"/>
+        <w:rPr>
+          <w:rFonts w:ascii="Consolas" w:hAnsi="Consolas"/>
+          <w:color w:val="CCCCCC"/>
+          <w:sz w:val="18"/>
+          <w:szCs w:val="27"/>
+          <w:lang w:val="es-ES"/>
+        </w:rPr>
+      </w:pPr>
+      <w:r>
+        <w:rPr>
+          <w:rFonts w:ascii="Consolas" w:hAnsi="Consolas"/>
+          <w:color w:val="DCDCAA"/>
+          <w:sz w:val="18"/>
+          <w:szCs w:val="27"/>
+          <w:lang w:val="es-ES"/>
+        </w:rPr>
+        <w:t>$</w:t>
+      </w:r>
+      <w:r>
+        <w:rPr>
+          <w:rFonts w:ascii="Consolas" w:hAnsi="Consolas"/>
+          <w:color w:val="D4D4D4"/>
+          <w:sz w:val="18"/>
+          <w:szCs w:val="27"/>
+          <w:lang w:val="es-ES"/>
+        </w:rPr>
+        <w:t>(</w:t>
+      </w:r>
+      <w:r>
+        <w:rPr>
+          <w:rFonts w:ascii="Consolas" w:hAnsi="Consolas"/>
+          <w:color w:val="CE9178"/>
+          <w:sz w:val="18"/>
+          <w:szCs w:val="27"/>
+          <w:lang w:val="es-ES"/>
+        </w:rPr>
+        <w:t>'ul'</w:t>
+      </w:r>
+      <w:r>
+        <w:rPr>
+          <w:rFonts w:ascii="Consolas" w:hAnsi="Consolas"/>
+          <w:color w:val="D4D4D4"/>
+          <w:sz w:val="18"/>
+          <w:szCs w:val="27"/>
+          <w:lang w:val="es-ES"/>
+        </w:rPr>
+        <w:t>).</w:t>
+      </w:r>
+      <w:r>
+        <w:rPr>
+          <w:rFonts w:ascii="Consolas" w:hAnsi="Consolas"/>
+          <w:color w:val="DCDCAA"/>
+          <w:sz w:val="18"/>
+          <w:szCs w:val="27"/>
+          <w:lang w:val="es-ES"/>
+        </w:rPr>
+        <w:t>on</w:t>
+      </w:r>
+      <w:r>
+        <w:rPr>
+          <w:rFonts w:ascii="Consolas" w:hAnsi="Consolas"/>
+          <w:color w:val="D4D4D4"/>
+          <w:sz w:val="18"/>
+          <w:szCs w:val="27"/>
+          <w:lang w:val="es-ES"/>
+        </w:rPr>
+        <w:t>(</w:t>
+      </w:r>
+      <w:r>
+        <w:rPr>
+          <w:rFonts w:ascii="Consolas" w:hAnsi="Consolas"/>
+          <w:color w:val="CE9178"/>
+          <w:sz w:val="18"/>
+          <w:szCs w:val="27"/>
+          <w:lang w:val="es-ES"/>
+        </w:rPr>
+        <w:t>'click'</w:t>
+      </w:r>
+      <w:r>
+        <w:rPr>
+          <w:rFonts w:ascii="Consolas" w:hAnsi="Consolas"/>
+          <w:color w:val="D4D4D4"/>
+          <w:sz w:val="18"/>
+          <w:szCs w:val="27"/>
+          <w:lang w:val="es-ES"/>
+        </w:rPr>
+        <w:t xml:space="preserve">, </w:t>
+      </w:r>
+      <w:r>
+        <w:rPr>
+          <w:rFonts w:ascii="Consolas" w:hAnsi="Consolas"/>
+          <w:color w:val="CE9178"/>
+          <w:sz w:val="18"/>
+          <w:szCs w:val="27"/>
+          <w:lang w:val="es-ES"/>
+        </w:rPr>
+        <w:t>'li'</w:t>
+      </w:r>
+      <w:r>
+        <w:rPr>
+          <w:rFonts w:ascii="Consolas" w:hAnsi="Consolas"/>
+          <w:color w:val="D4D4D4"/>
+          <w:sz w:val="18"/>
+          <w:szCs w:val="27"/>
+          <w:lang w:val="es-ES"/>
+        </w:rPr>
+        <w:t xml:space="preserve">, </w:t>
+      </w:r>
+      <w:r>
+        <w:rPr>
+          <w:rFonts w:ascii="Consolas" w:hAnsi="Consolas"/>
+          <w:color w:val="569CD6"/>
+          <w:sz w:val="18"/>
+          <w:szCs w:val="27"/>
+          <w:lang w:val="es-ES"/>
+        </w:rPr>
+        <w:t>function</w:t>
+      </w:r>
+      <w:r>
+        <w:rPr>
+          <w:rFonts w:ascii="Consolas" w:hAnsi="Consolas"/>
+          <w:color w:val="D4D4D4"/>
+          <w:sz w:val="18"/>
+          <w:szCs w:val="27"/>
+          <w:lang w:val="es-ES"/>
+        </w:rPr>
+        <w:t xml:space="preserve"> () { });</w:t>
+      </w:r>
+    </w:p>
+    <w:p>
+      <w:pPr>
+        <w:pStyle w:val="Parrafo"/>
+      </w:pPr>
+      <w:r>
+        <w:t xml:space="preserve">La </w:t>
+      </w:r>
+      <w:r>
+        <w:rPr>
+          <w:b/>
+          <w:bCs/>
+        </w:rPr>
+        <w:t>importancia</w:t>
+      </w:r>
+      <w:r>
+        <w:t xml:space="preserve"> de los </w:t>
+      </w:r>
+      <w:proofErr w:type="spellStart"/>
+      <w:r>
+        <w:rPr>
+          <w:i/>
+          <w:iCs/>
+        </w:rPr>
+        <w:t>event</w:t>
+      </w:r>
+      <w:proofErr w:type="spellEnd"/>
+      <w:r>
+        <w:rPr>
+          <w:i/>
+          <w:iCs/>
+        </w:rPr>
+        <w:t xml:space="preserve"> </w:t>
+      </w:r>
+      <w:proofErr w:type="spellStart"/>
+      <w:r>
+        <w:rPr>
+          <w:i/>
+          <w:iCs/>
+        </w:rPr>
+        <w:t>handler</w:t>
+      </w:r>
+      <w:proofErr w:type="spellEnd"/>
+      <w:r>
+        <w:t xml:space="preserve"> delegado</w:t>
+      </w:r>
+      <w:r>
+        <w:t xml:space="preserve">s radica precisamente en su funcionamiento. </w:t>
+      </w:r>
+      <w:r>
+        <w:t xml:space="preserve">Dado que </w:t>
+      </w:r>
+      <w:r>
+        <w:t>el evento se gestiona en un elemento padre que ya existe en el DOM</w:t>
+      </w:r>
+      <w:r>
+        <w:t xml:space="preserve"> y no en los hijos, que pueden existir o no, son </w:t>
+      </w:r>
+      <w:r>
+        <w:rPr>
+          <w:u w:val="single"/>
+        </w:rPr>
+        <w:t>excelentes para manejar eventos en elementos creados dinámicamente</w:t>
+      </w:r>
+      <w:r>
+        <w:t xml:space="preserve"> </w:t>
+      </w:r>
+      <w:r>
+        <w:t>sin tener que adjuntar manualmente manejadores de eventos cada vez que cambia la estructura del DOM</w:t>
+      </w:r>
+      <w:r>
+        <w:t>.</w:t>
+      </w:r>
+    </w:p>
     <w:sectPr>
-      <w:headerReference w:type="default" r:id="rId49"/>
-      <w:footerReference w:type="default" r:id="rId50"/>
+      <w:headerReference w:type="default" r:id="rId50"/>
+      <w:footerReference w:type="default" r:id="rId51"/>
       <w:type w:val="continuous"/>
       <w:pgSz w:w="11906" w:h="16838"/>
       <w:pgMar w:top="1417" w:right="1701" w:bottom="1417" w:left="1701" w:header="708" w:footer="708" w:gutter="0"/>
@@ -54615,6 +55541,7 @@
   <w:style w:type="character" w:default="1" w:styleId="Fuentedeprrafopredeter">
     <w:name w:val="Default Paragraph Font"/>
     <w:uiPriority w:val="1"/>
+    <w:semiHidden/>
     <w:unhideWhenUsed/>
   </w:style>
   <w:style w:type="table" w:default="1" w:styleId="Tablanormal">
@@ -57056,6 +57983,19 @@
     <w:basedOn w:val="Fuentedeprrafopredeter"/>
     <w:rsid w:val="00D502EA"/>
   </w:style>
+  <w:style w:type="paragraph" w:styleId="Revisin">
+    <w:name w:val="Revision"/>
+    <w:hidden/>
+    <w:uiPriority w:val="99"/>
+    <w:semiHidden/>
+    <w:rsid w:val="00AB2C10"/>
+    <w:rPr>
+      <w:noProof/>
+      <w:sz w:val="24"/>
+      <w:szCs w:val="24"/>
+      <w:lang w:val="es-ES_tradnl"/>
+    </w:rPr>
+  </w:style>
 </w:styles>
 </file>
 

</xml_diff>